<commit_message>
milestone A P R
</commit_message>
<xml_diff>
--- a/submissions/milestone A P R.docx
+++ b/submissions/milestone A P R.docx
@@ -55,8 +55,13 @@
         <w:t>|</w:t>
       </w:r>
       <w:r>
-        <w:t xml:space="preserve"> CSE: ronraisch</w:t>
-      </w:r>
+        <w:t xml:space="preserve"> CSE: </w:t>
+      </w:r>
+      <w:proofErr w:type="spellStart"/>
+      <w:r>
+        <w:t>ronraisch</w:t>
+      </w:r>
+      <w:proofErr w:type="spellEnd"/>
     </w:p>
     <w:p>
       <w:pPr>
@@ -66,8 +71,13 @@
         </w:numPr>
         <w:bidi w:val="0"/>
       </w:pPr>
-      <w:r>
-        <w:t>Cfir Amar:</w:t>
+      <w:proofErr w:type="spellStart"/>
+      <w:r>
+        <w:t>Cfir</w:t>
+      </w:r>
+      <w:proofErr w:type="spellEnd"/>
+      <w:r>
+        <w:t xml:space="preserve"> Amar:</w:t>
       </w:r>
       <w:r>
         <w:br/>
@@ -84,9 +94,11 @@
       <w:r>
         <w:t xml:space="preserve">| </w:t>
       </w:r>
+      <w:proofErr w:type="spellStart"/>
       <w:r>
         <w:t>cfiramar</w:t>
       </w:r>
+      <w:proofErr w:type="spellEnd"/>
     </w:p>
     <w:p>
       <w:pPr>
@@ -118,9 +130,11 @@
       <w:r>
         <w:t xml:space="preserve">| </w:t>
       </w:r>
+      <w:proofErr w:type="spellStart"/>
       <w:r>
         <w:t>yishayp</w:t>
       </w:r>
+      <w:proofErr w:type="spellEnd"/>
     </w:p>
     <w:p>
       <w:pPr>
@@ -145,7 +159,13 @@
         <w:jc w:val="both"/>
       </w:pPr>
       <w:r>
-        <w:t xml:space="preserve">We set out to examine whether financial trends in politically, ethically, or ideologically aligned equities and ETFs reflect shifts in public sentiment, online attention, or major global events. Our goal </w:t>
+        <w:t>We set out to examine whether financial trends in politically, ethically, or ideologically aligned equities and ETFs reflect shifts in public sentiment, online attention, or major global events.</w:t>
+      </w:r>
+      <w:r>
+        <w:t xml:space="preserve"> </w:t>
+      </w:r>
+      <w:r>
+        <w:t xml:space="preserve">Our goal </w:t>
       </w:r>
       <w:r>
         <w:t>is</w:t>
@@ -307,7 +327,7 @@
     <w:p>
       <w:pPr>
         <w:bidi w:val="0"/>
-        <w:jc w:val="both"/>
+        <w:jc w:val="center"/>
       </w:pPr>
       <w:r>
         <w:t xml:space="preserve">We expected that </w:t>
@@ -332,7 +352,13 @@
         <w:t>exponential rise</w:t>
       </w:r>
       <w:r>
-        <w:t xml:space="preserve"> in open/high/low/close values, while volume has </w:t>
+        <w:t xml:space="preserve"> in </w:t>
+      </w:r>
+      <w:r>
+        <w:t>prices</w:t>
+      </w:r>
+      <w:r>
+        <w:t xml:space="preserve">, while volume has </w:t>
       </w:r>
       <w:r>
         <w:rPr>
@@ -345,21 +371,26 @@
         <w:t>.</w:t>
       </w:r>
       <w:r>
-        <w:t xml:space="preserve"> This suggests strong core investors buying and holding — a trend driven by ideological rather than speculative motives.</w:t>
-      </w:r>
-    </w:p>
-    <w:p>
-      <w:pPr>
-        <w:bidi w:val="0"/>
-        <w:jc w:val="both"/>
-      </w:pPr>
+        <w:t xml:space="preserve"> This suggests strong core investors buying and holding — a trend driven ideological</w:t>
+      </w:r>
+      <w:r>
+        <w:t>ly</w:t>
+      </w:r>
+      <w:r>
+        <w:t xml:space="preserve"> rather than speculativ</w:t>
+      </w:r>
+      <w:r>
+        <w:t>ely.</w:t>
+      </w:r>
+      <w:r>
+        <w:t xml:space="preserve"> </w:t>
+      </w:r>
       <w:r>
         <w:rPr>
           <w:noProof/>
         </w:rPr>
-        <w:lastRenderedPageBreak/>
         <w:drawing>
-          <wp:inline distT="0" distB="0" distL="0" distR="0" wp14:anchorId="5B78F304" wp14:editId="11D0AB91">
+          <wp:inline distT="0" distB="0" distL="0" distR="0" wp14:anchorId="374C6AD3" wp14:editId="62EB3BD6">
             <wp:extent cx="5274310" cy="1687830"/>
             <wp:effectExtent l="0" t="0" r="2540" b="7620"/>
             <wp:docPr id="2120844235" name="תמונה 3" descr="תמונה שמכילה קו, עלילה, תרשים&#10;&#10;תוכן שנוצר על-ידי בינה מלאכותית עשוי להיות שגוי."/>
@@ -408,6 +439,9 @@
         </w:drawing>
       </w:r>
       <w:r>
+        <w:t xml:space="preserve"> </w:t>
+      </w:r>
+      <w:r>
         <w:br/>
       </w:r>
       <w:r>
@@ -415,9 +449,9 @@
           <w:noProof/>
         </w:rPr>
         <w:drawing>
-          <wp:inline distT="0" distB="0" distL="0" distR="0" wp14:anchorId="13536929" wp14:editId="7C2BA341">
-            <wp:extent cx="2908300" cy="1595608"/>
-            <wp:effectExtent l="0" t="0" r="6350" b="5080"/>
+          <wp:inline distT="0" distB="0" distL="0" distR="0" wp14:anchorId="13536929" wp14:editId="1DBCBF66">
+            <wp:extent cx="2506133" cy="1374964"/>
+            <wp:effectExtent l="0" t="0" r="8890" b="0"/>
             <wp:docPr id="930987298" name="תמונה 4" descr="תמונה שמכילה טקסט, צילום מסך, גופן, עלילה&#10;&#10;תוכן שנוצר על-ידי בינה מלאכותית עשוי להיות שגוי."/>
             <wp:cNvGraphicFramePr>
               <a:graphicFrameLocks xmlns:a="http://schemas.openxmlformats.org/drawingml/2006/main" noChangeAspect="1"/>
@@ -447,7 +481,7 @@
                   <pic:spPr bwMode="auto">
                     <a:xfrm>
                       <a:off x="0" y="0"/>
-                      <a:ext cx="2919453" cy="1601727"/>
+                      <a:ext cx="2529093" cy="1387561"/>
                     </a:xfrm>
                     <a:prstGeom prst="rect">
                       <a:avLst/>
@@ -475,6 +509,7 @@
           <w:b/>
           <w:bCs/>
         </w:rPr>
+        <w:lastRenderedPageBreak/>
         <w:t xml:space="preserve">Visualization 2 </w:t>
       </w:r>
       <w:r>
@@ -489,7 +524,14 @@
           <w:b/>
           <w:bCs/>
         </w:rPr>
-        <w:t xml:space="preserve"> Reality Check 2: Ukraine ETFs</w:t>
+        <w:t xml:space="preserve"> Reality Check 2: </w:t>
+      </w:r>
+      <w:r>
+        <w:rPr>
+          <w:b/>
+          <w:bCs/>
+        </w:rPr>
+        <w:t>Seasonal LGBTQ+ Trendline</w:t>
       </w:r>
     </w:p>
     <w:p>
@@ -498,7 +540,54 @@
         <w:jc w:val="both"/>
       </w:pPr>
       <w:r>
-        <w:t>Surprisingly, ETFs aligned with Ukraine showed no visible pattern matching spikes in search interest (e.g., "Ukraine war", "support Ukraine") or significant war events. This disconnect suggests either saturation in market narrative or low impact of sentiment on the specific financial instruments tracked.</w:t>
+        <w:t xml:space="preserve">When looking up for </w:t>
+      </w:r>
+      <w:r>
+        <w:t>LGBTQ</w:t>
+      </w:r>
+      <w:r>
+        <w:t>-</w:t>
+      </w:r>
+      <w:r>
+        <w:t>themed ETFs correlation to relevant search terms or legal events,</w:t>
+      </w:r>
+      <w:r>
+        <w:t xml:space="preserve"> we thought a seasonal trend should be visible. June is known as the Pride </w:t>
+      </w:r>
+      <w:r>
+        <w:t>Month;</w:t>
+      </w:r>
+      <w:r>
+        <w:t xml:space="preserve"> </w:t>
+      </w:r>
+      <w:proofErr w:type="gramStart"/>
+      <w:r>
+        <w:t>thus</w:t>
+      </w:r>
+      <w:proofErr w:type="gramEnd"/>
+      <w:r>
+        <w:t xml:space="preserve"> we thought each June "LGBTQ" will be trending in</w:t>
+      </w:r>
+      <w:r>
+        <w:t xml:space="preserve"> Google searches</w:t>
+      </w:r>
+      <w:r>
+        <w:t>.</w:t>
+      </w:r>
+      <w:r>
+        <w:t xml:space="preserve"> We thought this yearly spike will transfer into investments in </w:t>
+      </w:r>
+      <w:r>
+        <w:t>LGBTQ</w:t>
+      </w:r>
+      <w:r>
+        <w:t>-</w:t>
+      </w:r>
+      <w:r>
+        <w:t>themed ETFs</w:t>
+      </w:r>
+      <w:r>
+        <w:t>. While the data behaved as expected, we found no correlation between EFTs and google searches.</w:t>
       </w:r>
     </w:p>
     <w:p>
@@ -511,10 +600,10 @@
           <w:noProof/>
         </w:rPr>
         <w:drawing>
-          <wp:inline distT="0" distB="0" distL="0" distR="0" wp14:anchorId="1FA62E82" wp14:editId="7CCB2C41">
-            <wp:extent cx="5274310" cy="2124075"/>
-            <wp:effectExtent l="0" t="0" r="2540" b="9525"/>
-            <wp:docPr id="715091057" name="תמונה 1"/>
+          <wp:inline distT="0" distB="0" distL="0" distR="0" wp14:anchorId="4D958CF4" wp14:editId="3596793A">
+            <wp:extent cx="5271770" cy="3204210"/>
+            <wp:effectExtent l="0" t="0" r="5080" b="0"/>
+            <wp:docPr id="331786597" name="תמונה 1"/>
             <wp:cNvGraphicFramePr>
               <a:graphicFrameLocks xmlns:a="http://schemas.openxmlformats.org/drawingml/2006/main" noChangeAspect="1"/>
             </wp:cNvGraphicFramePr>
@@ -522,144 +611,13 @@
               <a:graphicData uri="http://schemas.openxmlformats.org/drawingml/2006/picture">
                 <pic:pic xmlns:pic="http://schemas.openxmlformats.org/drawingml/2006/picture">
                   <pic:nvPicPr>
-                    <pic:cNvPr id="715091057" name=""/>
-                    <pic:cNvPicPr/>
-                  </pic:nvPicPr>
-                  <pic:blipFill>
-                    <a:blip r:embed="rId9"/>
-                    <a:stretch>
-                      <a:fillRect/>
-                    </a:stretch>
-                  </pic:blipFill>
-                  <pic:spPr>
-                    <a:xfrm>
-                      <a:off x="0" y="0"/>
-                      <a:ext cx="5274310" cy="2124075"/>
-                    </a:xfrm>
-                    <a:prstGeom prst="rect">
-                      <a:avLst/>
-                    </a:prstGeom>
-                  </pic:spPr>
-                </pic:pic>
-              </a:graphicData>
-            </a:graphic>
-          </wp:inline>
-        </w:drawing>
-      </w:r>
-    </w:p>
-    <w:p>
-      <w:pPr>
-        <w:bidi w:val="0"/>
-        <w:spacing w:after="0"/>
-        <w:jc w:val="both"/>
-      </w:pPr>
-      <w:r>
-        <w:rPr>
-          <w:b/>
-          <w:bCs/>
-        </w:rPr>
-        <w:t xml:space="preserve">Visualization 3 </w:t>
-      </w:r>
-      <w:r>
-        <w:rPr>
-          <w:b/>
-          <w:bCs/>
-        </w:rPr>
-        <w:t>-</w:t>
-      </w:r>
-      <w:r>
-        <w:rPr>
-          <w:b/>
-          <w:bCs/>
-        </w:rPr>
-        <w:t xml:space="preserve"> Observation: Seasonal LGBTQ+ Trendline</w:t>
-      </w:r>
-    </w:p>
-    <w:p>
-      <w:pPr>
-        <w:bidi w:val="0"/>
-        <w:jc w:val="both"/>
-      </w:pPr>
-      <w:r>
-        <w:t>While LGBTQ</w:t>
-      </w:r>
-      <w:r>
-        <w:t>-</w:t>
-      </w:r>
-      <w:r>
-        <w:t xml:space="preserve">themed ETFs showed no clear correlation to relevant search terms or legal events, one quirky seasonal pattern emerged: Google searches for "lgbtq" spike </w:t>
-      </w:r>
-      <w:r>
-        <w:rPr>
-          <w:b/>
-          <w:bCs/>
-        </w:rPr>
-        <w:t>every June</w:t>
-      </w:r>
-      <w:r>
-        <w:t>.</w:t>
-      </w:r>
-      <w:r>
-        <w:t xml:space="preserve"> This yearly spike can be explained as June is known as the Pride Month. But there one </w:t>
-      </w:r>
-      <w:r>
-        <w:t>except</w:t>
-      </w:r>
-      <w:r>
-        <w:t>ion:</w:t>
-      </w:r>
-      <w:r>
-        <w:t xml:space="preserve"> </w:t>
-      </w:r>
-      <w:r>
-        <w:rPr>
-          <w:b/>
-          <w:bCs/>
-        </w:rPr>
-        <w:t>June 2024</w:t>
-      </w:r>
-      <w:r>
-        <w:t>.</w:t>
-      </w:r>
-      <w:r>
-        <w:t xml:space="preserve"> </w:t>
-      </w:r>
-      <w:r>
-        <w:t xml:space="preserve">On this month </w:t>
-      </w:r>
-      <w:r>
-        <w:t>the spike was noticeably muted. We speculate this anomaly relates to cancellations of major Pride events or declining corporate participation — a soft signal of shifting cultural climate.</w:t>
-      </w:r>
-    </w:p>
-    <w:p>
-      <w:pPr>
-        <w:bidi w:val="0"/>
-        <w:jc w:val="both"/>
-      </w:pPr>
-      <w:r>
-        <w:rPr>
-          <w:noProof/>
-        </w:rPr>
-        <w:lastRenderedPageBreak/>
-        <w:drawing>
-          <wp:inline distT="0" distB="0" distL="0" distR="0" wp14:anchorId="57E71961" wp14:editId="54D039DB">
-            <wp:extent cx="3365500" cy="1848877"/>
-            <wp:effectExtent l="0" t="0" r="6350" b="0"/>
-            <wp:docPr id="195312837" name="תמונה 2" descr="תמונה שמכילה טקסט, צילום מסך, גופן, תרשים&#10;&#10;תוכן שנוצר על-ידי בינה מלאכותית עשוי להיות שגוי."/>
-            <wp:cNvGraphicFramePr>
-              <a:graphicFrameLocks xmlns:a="http://schemas.openxmlformats.org/drawingml/2006/main" noChangeAspect="1"/>
-            </wp:cNvGraphicFramePr>
-            <a:graphic xmlns:a="http://schemas.openxmlformats.org/drawingml/2006/main">
-              <a:graphicData uri="http://schemas.openxmlformats.org/drawingml/2006/picture">
-                <pic:pic xmlns:pic="http://schemas.openxmlformats.org/drawingml/2006/picture">
-                  <pic:nvPicPr>
-                    <pic:cNvPr id="195312837" name="תמונה 2" descr="תמונה שמכילה טקסט, צילום מסך, גופן, תרשים&#10;&#10;תוכן שנוצר על-ידי בינה מלאכותית עשוי להיות שגוי."/>
+                    <pic:cNvPr id="0" name="Picture 1"/>
                     <pic:cNvPicPr>
                       <a:picLocks noChangeAspect="1" noChangeArrowheads="1"/>
                     </pic:cNvPicPr>
                   </pic:nvPicPr>
                   <pic:blipFill>
-                    <a:blip r:embed="rId10" cstate="print">
+                    <a:blip r:embed="rId9">
                       <a:extLst>
                         <a:ext uri="{28A0092B-C50C-407E-A947-70E740481C1C}">
                           <a14:useLocalDpi xmlns:a14="http://schemas.microsoft.com/office/drawing/2010/main" val="0"/>
@@ -674,7 +632,7 @@
                   <pic:spPr bwMode="auto">
                     <a:xfrm>
                       <a:off x="0" y="0"/>
-                      <a:ext cx="3388173" cy="1861333"/>
+                      <a:ext cx="5271770" cy="3204210"/>
                     </a:xfrm>
                     <a:prstGeom prst="rect">
                       <a:avLst/>
@@ -746,53 +704,35 @@
         <w:jc w:val="both"/>
       </w:pPr>
       <w:r>
-        <w:t xml:space="preserve">Analyzing Apple (AAPL) data, we identified that </w:t>
+        <w:t xml:space="preserve">Analyzing Apple (AAPL) data, we identified that week 16 (mid-April) showed consistent declines in </w:t>
       </w:r>
       <w:r>
         <w:rPr>
           <w:b/>
           <w:bCs/>
         </w:rPr>
-        <w:t>week 16 (mid</w:t>
-      </w:r>
-      <w:r>
-        <w:rPr>
-          <w:b/>
-          <w:bCs/>
-        </w:rPr>
-        <w:t>-</w:t>
-      </w:r>
-      <w:r>
-        <w:rPr>
-          <w:b/>
-          <w:bCs/>
-        </w:rPr>
-        <w:t>April)</w:t>
-      </w:r>
-      <w:r>
-        <w:t xml:space="preserve"> showed consistent declines </w:t>
-      </w:r>
-      <w:r>
-        <w:rPr>
-          <w:b/>
-          <w:bCs/>
-        </w:rPr>
-        <w:t>in every year</w:t>
-      </w:r>
-      <w:r>
-        <w:t xml:space="preserve"> reviewed. Additionally, weeks in late March also tended to underperform. Conversely, week 25 (late June) often showed gains, loosely aligning with Apple's annual WWDC. While we can explain the June pattern via anticipation and buzz from developer events, the consistent mid</w:t>
-      </w:r>
-      <w:r>
-        <w:t>-</w:t>
-      </w:r>
-      <w:r>
-        <w:t xml:space="preserve">April dip remains a mystery </w:t>
-      </w:r>
-      <w:r>
-        <w:t>-</w:t>
-      </w:r>
-      <w:r>
-        <w:t xml:space="preserve"> possibly tied to Q1 portfolio rebalancing or macro trends not captured by keyword activity.</w:t>
+        <w:t>every year</w:t>
+      </w:r>
+      <w:r>
+        <w:t xml:space="preserve"> reviewed. These declines were typically small but strikingly regular. Additionally, weeks in late March tended to underperform more significantly, while week 25 (late June) often showed gains</w:t>
+      </w:r>
+      <w:r>
+        <w:t xml:space="preserve"> - </w:t>
+      </w:r>
+      <w:r>
+        <w:t>likely tied to the buzz around Apple’s annual WWDC event. While the June gains may be explained by anticipation surrounding developer announcements, the mid-April dip remains a mystery—possibly linked to Q1 portfolio rebalancing or broader macroeconomic cycles not reflected in search trends.</w:t>
+      </w:r>
+    </w:p>
+    <w:p>
+      <w:pPr>
+        <w:bidi w:val="0"/>
+        <w:jc w:val="both"/>
+      </w:pPr>
+      <w:r>
+        <w:t>In the following plot, light-green lines represent June data, while dark-red lines indicate March trends</w:t>
+      </w:r>
+      <w:r>
+        <w:t>:</w:t>
       </w:r>
     </w:p>
     <w:p>
@@ -804,54 +744,204 @@
         <w:rPr>
           <w:noProof/>
         </w:rPr>
-        <w:drawing>
-          <wp:inline distT="0" distB="0" distL="0" distR="0" wp14:anchorId="7DCBC2ED" wp14:editId="639B0BE3">
-            <wp:extent cx="5274310" cy="2578735"/>
-            <wp:effectExtent l="0" t="0" r="2540" b="0"/>
-            <wp:docPr id="1284857773" name="תמונה 5" descr="תמונה שמכילה קו, עלילה, תרשים&#10;&#10;תוכן שנוצר על-ידי בינה מלאכותית עשוי להיות שגוי."/>
-            <wp:cNvGraphicFramePr>
-              <a:graphicFrameLocks xmlns:a="http://schemas.openxmlformats.org/drawingml/2006/main" noChangeAspect="1"/>
-            </wp:cNvGraphicFramePr>
-            <a:graphic xmlns:a="http://schemas.openxmlformats.org/drawingml/2006/main">
-              <a:graphicData uri="http://schemas.openxmlformats.org/drawingml/2006/picture">
-                <pic:pic xmlns:pic="http://schemas.openxmlformats.org/drawingml/2006/picture">
-                  <pic:nvPicPr>
-                    <pic:cNvPr id="1284857773" name="תמונה 5" descr="תמונה שמכילה קו, עלילה, תרשים&#10;&#10;תוכן שנוצר על-ידי בינה מלאכותית עשוי להיות שגוי."/>
-                    <pic:cNvPicPr>
-                      <a:picLocks noChangeAspect="1" noChangeArrowheads="1"/>
-                    </pic:cNvPicPr>
-                  </pic:nvPicPr>
-                  <pic:blipFill>
-                    <a:blip r:embed="rId11">
-                      <a:extLst>
-                        <a:ext uri="{28A0092B-C50C-407E-A947-70E740481C1C}">
-                          <a14:useLocalDpi xmlns:a14="http://schemas.microsoft.com/office/drawing/2010/main" val="0"/>
-                        </a:ext>
-                      </a:extLst>
-                    </a:blip>
-                    <a:srcRect/>
-                    <a:stretch>
-                      <a:fillRect/>
-                    </a:stretch>
-                  </pic:blipFill>
-                  <pic:spPr bwMode="auto">
-                    <a:xfrm>
-                      <a:off x="0" y="0"/>
-                      <a:ext cx="5274310" cy="2578735"/>
-                    </a:xfrm>
-                    <a:prstGeom prst="rect">
-                      <a:avLst/>
-                    </a:prstGeom>
-                    <a:noFill/>
-                    <a:ln>
-                      <a:noFill/>
-                    </a:ln>
-                  </pic:spPr>
-                </pic:pic>
-              </a:graphicData>
-            </a:graphic>
-          </wp:inline>
-        </w:drawing>
+        <w:lastRenderedPageBreak/>
+        <mc:AlternateContent>
+          <mc:Choice Requires="wpg">
+            <w:drawing>
+              <wp:inline distT="0" distB="0" distL="0" distR="0" wp14:anchorId="6B90BECA" wp14:editId="708E6EDC">
+                <wp:extent cx="5274310" cy="2968294"/>
+                <wp:effectExtent l="0" t="0" r="2540" b="3810"/>
+                <wp:docPr id="1644601298" name="קבוצה 1"/>
+                <wp:cNvGraphicFramePr/>
+                <a:graphic xmlns:a="http://schemas.openxmlformats.org/drawingml/2006/main">
+                  <a:graphicData uri="http://schemas.microsoft.com/office/word/2010/wordprocessingGroup">
+                    <wpg:wgp>
+                      <wpg:cNvGrpSpPr/>
+                      <wpg:grpSpPr>
+                        <a:xfrm>
+                          <a:off x="0" y="0"/>
+                          <a:ext cx="5274310" cy="2968294"/>
+                          <a:chOff x="0" y="0"/>
+                          <a:chExt cx="5274310" cy="2968294"/>
+                        </a:xfrm>
+                      </wpg:grpSpPr>
+                      <wps:wsp>
+                        <wps:cNvPr id="217" name="תיבת טקסט 2"/>
+                        <wps:cNvSpPr txBox="1">
+                          <a:spLocks noChangeArrowheads="1"/>
+                        </wps:cNvSpPr>
+                        <wps:spPr bwMode="auto">
+                          <a:xfrm flipH="1">
+                            <a:off x="326003" y="0"/>
+                            <a:ext cx="4619708" cy="673100"/>
+                          </a:xfrm>
+                          <a:prstGeom prst="rect">
+                            <a:avLst/>
+                          </a:prstGeom>
+                          <a:noFill/>
+                          <a:ln w="9525">
+                            <a:noFill/>
+                            <a:miter lim="800000"/>
+                            <a:headEnd/>
+                            <a:tailEnd/>
+                          </a:ln>
+                        </wps:spPr>
+                        <wps:txbx>
+                          <w:txbxContent>
+                            <w:p>
+                              <w:pPr>
+                                <w:bidi w:val="0"/>
+                                <w:spacing w:line="240" w:lineRule="auto"/>
+                                <w:jc w:val="center"/>
+                                <w:rPr>
+                                  <w:sz w:val="32"/>
+                                  <w:szCs w:val="32"/>
+                                </w:rPr>
+                              </w:pPr>
+                              <w:r>
+                                <w:rPr>
+                                  <w:sz w:val="32"/>
+                                  <w:szCs w:val="32"/>
+                                </w:rPr>
+                                <w:t>Seasonal Patterns in Apple Stock:</w:t>
+                              </w:r>
+                              <w:r>
+                                <w:rPr>
+                                  <w:sz w:val="32"/>
+                                  <w:szCs w:val="32"/>
+                                </w:rPr>
+                                <w:br/>
+                              </w:r>
+                              <w:r>
+                                <w:rPr>
+                                  <w:sz w:val="32"/>
+                                  <w:szCs w:val="32"/>
+                                </w:rPr>
+                                <w:t>Weakness in March–April, Strength in June</w:t>
+                              </w:r>
+                            </w:p>
+                          </w:txbxContent>
+                        </wps:txbx>
+                        <wps:bodyPr rot="0" vert="horz" wrap="square" lIns="91440" tIns="45720" rIns="91440" bIns="45720" anchor="t" anchorCtr="0">
+                          <a:noAutofit/>
+                        </wps:bodyPr>
+                      </wps:wsp>
+                      <pic:pic xmlns:pic="http://schemas.openxmlformats.org/drawingml/2006/picture">
+                        <pic:nvPicPr>
+                          <pic:cNvPr id="1284857773" name="תמונה 5" descr="תמונה שמכילה קו, עלילה, תרשים&#10;&#10;תוכן שנוצר על-ידי בינה מלאכותית עשוי להיות שגוי."/>
+                          <pic:cNvPicPr>
+                            <a:picLocks noChangeAspect="1"/>
+                          </pic:cNvPicPr>
+                        </pic:nvPicPr>
+                        <pic:blipFill rotWithShape="1">
+                          <a:blip r:embed="rId10">
+                            <a:extLst>
+                              <a:ext uri="{28A0092B-C50C-407E-A947-70E740481C1C}">
+                                <a14:useLocalDpi xmlns:a14="http://schemas.microsoft.com/office/drawing/2010/main" val="0"/>
+                              </a:ext>
+                            </a:extLst>
+                          </a:blip>
+                          <a:srcRect t="5859"/>
+                          <a:stretch/>
+                        </pic:blipFill>
+                        <pic:spPr bwMode="auto">
+                          <a:xfrm>
+                            <a:off x="0" y="540689"/>
+                            <a:ext cx="5274310" cy="2427605"/>
+                          </a:xfrm>
+                          <a:prstGeom prst="rect">
+                            <a:avLst/>
+                          </a:prstGeom>
+                          <a:noFill/>
+                          <a:ln>
+                            <a:noFill/>
+                          </a:ln>
+                          <a:extLst>
+                            <a:ext uri="{53640926-AAD7-44D8-BBD7-CCE9431645EC}">
+                              <a14:shadowObscured xmlns:a14="http://schemas.microsoft.com/office/drawing/2010/main"/>
+                            </a:ext>
+                          </a:extLst>
+                        </pic:spPr>
+                      </pic:pic>
+                    </wpg:wgp>
+                  </a:graphicData>
+                </a:graphic>
+              </wp:inline>
+            </w:drawing>
+          </mc:Choice>
+          <mc:Fallback>
+            <w:pict>
+              <v:group w14:anchorId="6B90BECA" id="קבוצה 1" o:spid="_x0000_s1026" style="width:415.3pt;height:233.7pt;mso-position-horizontal-relative:char;mso-position-vertical-relative:line" coordsize="52743,29682" o:gfxdata="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">
+                <v:shapetype id="_x0000_t202" coordsize="21600,21600" o:spt="202" path="m,l,21600r21600,l21600,xe">
+                  <v:stroke joinstyle="miter"/>
+                  <v:path gradientshapeok="t" o:connecttype="rect"/>
+                </v:shapetype>
+                <v:shape id="תיבת טקסט 2" o:spid="_x0000_s1027" type="#_x0000_t202" style="position:absolute;left:3260;width:46197;height:6731;flip:x;visibility:visible;mso-wrap-style:square;v-text-anchor:top" o:gfxdata="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" filled="f" stroked="f">
+                  <v:textbox>
+                    <w:txbxContent>
+                      <w:p>
+                        <w:pPr>
+                          <w:bidi w:val="0"/>
+                          <w:spacing w:line="240" w:lineRule="auto"/>
+                          <w:jc w:val="center"/>
+                          <w:rPr>
+                            <w:sz w:val="32"/>
+                            <w:szCs w:val="32"/>
+                          </w:rPr>
+                        </w:pPr>
+                        <w:r>
+                          <w:rPr>
+                            <w:sz w:val="32"/>
+                            <w:szCs w:val="32"/>
+                          </w:rPr>
+                          <w:t>Seasonal Patterns in Apple Stock:</w:t>
+                        </w:r>
+                        <w:r>
+                          <w:rPr>
+                            <w:sz w:val="32"/>
+                            <w:szCs w:val="32"/>
+                          </w:rPr>
+                          <w:br/>
+                        </w:r>
+                        <w:r>
+                          <w:rPr>
+                            <w:sz w:val="32"/>
+                            <w:szCs w:val="32"/>
+                          </w:rPr>
+                          <w:t>Weakness in March–April, Strength in June</w:t>
+                        </w:r>
+                      </w:p>
+                    </w:txbxContent>
+                  </v:textbox>
+                </v:shape>
+                <v:shapetype id="_x0000_t75" coordsize="21600,21600" o:spt="75" o:preferrelative="t" path="m@4@5l@4@11@9@11@9@5xe" filled="f" stroked="f">
+                  <v:stroke joinstyle="miter"/>
+                  <v:formulas>
+                    <v:f eqn="if lineDrawn pixelLineWidth 0"/>
+                    <v:f eqn="sum @0 1 0"/>
+                    <v:f eqn="sum 0 0 @1"/>
+                    <v:f eqn="prod @2 1 2"/>
+                    <v:f eqn="prod @3 21600 pixelWidth"/>
+                    <v:f eqn="prod @3 21600 pixelHeight"/>
+                    <v:f eqn="sum @0 0 1"/>
+                    <v:f eqn="prod @6 1 2"/>
+                    <v:f eqn="prod @7 21600 pixelWidth"/>
+                    <v:f eqn="sum @8 21600 0"/>
+                    <v:f eqn="prod @7 21600 pixelHeight"/>
+                    <v:f eqn="sum @10 21600 0"/>
+                  </v:formulas>
+                  <v:path o:extrusionok="f" gradientshapeok="t" o:connecttype="rect"/>
+                  <o:lock v:ext="edit" aspectratio="t"/>
+                </v:shapetype>
+                <v:shape id="תמונה 5" o:spid="_x0000_s1028" type="#_x0000_t75" alt="תמונה שמכילה קו, עלילה, תרשים&#10;&#10;תוכן שנוצר על-ידי בינה מלאכותית עשוי להיות שגוי." style="position:absolute;top:5406;width:52743;height:24276;visibility:visible;mso-wrap-style:square" o:gfxdata="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">
+                  <v:imagedata r:id="rId11" o:title="תמונה שמכילה קו, עלילה, תרשים&#10;&#10;תוכן שנוצר על-ידי בינה מלאכותית עשוי להיות שגוי" croptop="3840f"/>
+                </v:shape>
+                <w10:wrap anchorx="page"/>
+                <w10:anchorlock/>
+              </v:group>
+            </w:pict>
+          </mc:Fallback>
+        </mc:AlternateContent>
       </w:r>
     </w:p>
     <w:sectPr>
@@ -931,6 +1021,7 @@
         <w:szCs w:val="28"/>
       </w:rPr>
     </w:pPr>
+    <w:proofErr w:type="spellStart"/>
     <w:r>
       <w:rPr>
         <w:b/>
@@ -938,7 +1029,17 @@
         <w:sz w:val="28"/>
         <w:szCs w:val="28"/>
       </w:rPr>
-      <w:t xml:space="preserve">Buzzonomics: Financial Signals Hidden in </w:t>
+      <w:t>Buzzonomics</w:t>
+    </w:r>
+    <w:proofErr w:type="spellEnd"/>
+    <w:r>
+      <w:rPr>
+        <w:b/>
+        <w:bCs/>
+        <w:sz w:val="28"/>
+        <w:szCs w:val="28"/>
+      </w:rPr>
+      <w:t xml:space="preserve">: Financial Signals Hidden in </w:t>
     </w:r>
     <w:r>
       <w:rPr>

</xml_diff>